<commit_message>
proyecto - sistema  de inventario
</commit_message>
<xml_diff>
--- a/Instalación de Django y crear proyecto.docx
+++ b/Instalación de Django y crear proyecto.docx
@@ -20,21 +20,7 @@
         <w:jc w:val="both"/>
       </w:pPr>
       <w:r>
-        <w:t xml:space="preserve">Instalación Python, (incluir en el </w:t>
-      </w:r>
-      <w:proofErr w:type="spellStart"/>
-      <w:r>
-        <w:t>path</w:t>
-      </w:r>
-      <w:proofErr w:type="spellEnd"/>
-      <w:r>
-        <w:t xml:space="preserve">), versión de </w:t>
-      </w:r>
-      <w:r>
-        <w:t>Django</w:t>
-      </w:r>
-      <w:r>
-        <w:t xml:space="preserve"> 2.2.3</w:t>
+        <w:t>Instalación Python, (incluir en el path), versión de Django 2.2.3</w:t>
       </w:r>
     </w:p>
     <w:p>
@@ -47,59 +33,7 @@
         <w:jc w:val="both"/>
       </w:pPr>
       <w:r>
-        <w:t xml:space="preserve">consola: </w:t>
-      </w:r>
-      <w:proofErr w:type="spellStart"/>
-      <w:r>
-        <w:t>pip</w:t>
-      </w:r>
-      <w:proofErr w:type="spellEnd"/>
-      <w:r>
-        <w:t xml:space="preserve"> </w:t>
-      </w:r>
-      <w:proofErr w:type="spellStart"/>
-      <w:r>
-        <w:t>install</w:t>
-      </w:r>
-      <w:proofErr w:type="spellEnd"/>
-      <w:r>
-        <w:t xml:space="preserve"> Django==2.2.3 (</w:t>
-      </w:r>
-      <w:proofErr w:type="spellStart"/>
-      <w:r>
-        <w:t>pip</w:t>
-      </w:r>
-      <w:proofErr w:type="spellEnd"/>
-      <w:r>
-        <w:t xml:space="preserve"> </w:t>
-      </w:r>
-      <w:proofErr w:type="spellStart"/>
-      <w:r>
-        <w:t>install</w:t>
-      </w:r>
-      <w:proofErr w:type="spellEnd"/>
-      <w:r>
-        <w:t xml:space="preserve"> </w:t>
-      </w:r>
-      <w:proofErr w:type="spellStart"/>
-      <w:r>
-        <w:t>django</w:t>
-      </w:r>
-      <w:proofErr w:type="spellEnd"/>
-      <w:r>
-        <w:t xml:space="preserve"> -&gt; instala la </w:t>
-      </w:r>
-      <w:r>
-        <w:t>última</w:t>
-      </w:r>
-      <w:r>
-        <w:t xml:space="preserve"> versiona de </w:t>
-      </w:r>
-      <w:r>
-        <w:t>Django</w:t>
-      </w:r>
-      <w:r>
-        <w:t>).</w:t>
+        <w:t>consola: pip install Django==2.2.3 (pip install django -&gt; instala la última versiona de Django).</w:t>
       </w:r>
     </w:p>
     <w:p>
@@ -341,13 +275,8 @@
           <w:numId w:val="1"/>
         </w:numPr>
       </w:pPr>
-      <w:proofErr w:type="spellStart"/>
-      <w:r>
-        <w:t>PostgreSQL</w:t>
-      </w:r>
-      <w:proofErr w:type="spellEnd"/>
-      <w:r>
-        <w:t>: gestor recomendado</w:t>
+      <w:r>
+        <w:t>PostgreSQL: gestor recomendado</w:t>
       </w:r>
     </w:p>
     <w:p>
@@ -358,11 +287,9 @@
           <w:numId w:val="1"/>
         </w:numPr>
       </w:pPr>
-      <w:proofErr w:type="spellStart"/>
       <w:r>
         <w:t>MySql</w:t>
       </w:r>
-      <w:proofErr w:type="spellEnd"/>
     </w:p>
     <w:p>
       <w:pPr>
@@ -425,13 +352,8 @@
           <w:numId w:val="1"/>
         </w:numPr>
       </w:pPr>
-      <w:proofErr w:type="spellStart"/>
-      <w:r>
-        <w:t>FireBird</w:t>
-      </w:r>
-      <w:proofErr w:type="spellEnd"/>
-      <w:r>
-        <w:t>, ETC.</w:t>
+      <w:r>
+        <w:t>FireBird, ETC.</w:t>
       </w:r>
     </w:p>
     <w:p/>
@@ -449,195 +371,110 @@
           <w:lang w:val="en-US"/>
         </w:rPr>
       </w:pPr>
-      <w:proofErr w:type="spellStart"/>
       <w:r>
         <w:rPr>
           <w:lang w:val="en-US"/>
         </w:rPr>
-        <w:t>Consola</w:t>
-      </w:r>
-      <w:proofErr w:type="spellEnd"/>
-      <w:r>
+        <w:t>Consola:</w:t>
+      </w:r>
+    </w:p>
+    <w:p>
+      <w:pPr>
         <w:rPr>
           <w:lang w:val="en-US"/>
         </w:rPr>
-        <w:t>:</w:t>
-      </w:r>
-    </w:p>
-    <w:p>
-      <w:pPr>
+      </w:pPr>
+      <w:r>
         <w:rPr>
           <w:lang w:val="en-US"/>
         </w:rPr>
-      </w:pPr>
-      <w:r>
+        <w:t>&gt;&gt;django-admin startproject name .</w:t>
+      </w:r>
+    </w:p>
+    <w:p>
+      <w:r>
+        <w:lastRenderedPageBreak/>
+        <w:t>Name: nombre del Proyecto</w:t>
+      </w:r>
+    </w:p>
+    <w:p>
+      <w:r>
+        <w:t>“</w:t>
+      </w:r>
+      <w:r>
+        <w:t>.</w:t>
+      </w:r>
+      <w:r>
+        <w:t xml:space="preserve">” </w:t>
+      </w:r>
+      <w:r>
+        <w:t xml:space="preserve"> : el manage se instala a nivel del proyecto</w:t>
+      </w:r>
+    </w:p>
+    <w:p>
+      <w:r>
+        <w:t>Archivos dentro del proyecto</w:t>
+      </w:r>
+    </w:p>
+    <w:p>
+      <w:pPr>
+        <w:pStyle w:val="Prrafodelista"/>
+        <w:numPr>
+          <w:ilvl w:val="0"/>
+          <w:numId w:val="1"/>
+        </w:numPr>
+      </w:pPr>
+      <w:r>
+        <w:t>__init__.py</w:t>
+      </w:r>
+      <w:r>
+        <w:t>: archivo que indica que el directorio se trate como un paquete.</w:t>
+      </w:r>
+    </w:p>
+    <w:p>
+      <w:pPr>
+        <w:pStyle w:val="Prrafodelista"/>
+        <w:numPr>
+          <w:ilvl w:val="0"/>
+          <w:numId w:val="1"/>
+        </w:numPr>
+      </w:pPr>
+      <w:r>
+        <w:t>Setting.py</w:t>
+      </w:r>
+      <w:r>
+        <w:t>: parámetros de configuración.</w:t>
+      </w:r>
+    </w:p>
+    <w:p>
+      <w:pPr>
+        <w:pStyle w:val="Prrafodelista"/>
+        <w:numPr>
+          <w:ilvl w:val="1"/>
+          <w:numId w:val="1"/>
+        </w:numPr>
+      </w:pPr>
+      <w:r>
+        <w:t>Tiene las aplicaciones que viene instaladas en Django.</w:t>
+      </w:r>
+    </w:p>
+    <w:p>
+      <w:pPr>
+        <w:pStyle w:val="Prrafodelista"/>
+        <w:numPr>
+          <w:ilvl w:val="2"/>
+          <w:numId w:val="1"/>
+        </w:numPr>
         <w:rPr>
           <w:lang w:val="en-US"/>
         </w:rPr>
-        <w:t>&gt;&gt;</w:t>
-      </w:r>
-      <w:proofErr w:type="spellStart"/>
+      </w:pPr>
       <w:r>
         <w:rPr>
           <w:lang w:val="en-US"/>
         </w:rPr>
-        <w:t>django</w:t>
-      </w:r>
-      <w:proofErr w:type="spellEnd"/>
-      <w:r>
-        <w:rPr>
-          <w:lang w:val="en-US"/>
-        </w:rPr>
-        <w:t xml:space="preserve">-admin </w:t>
-      </w:r>
-      <w:proofErr w:type="spellStart"/>
-      <w:r>
-        <w:rPr>
-          <w:lang w:val="en-US"/>
-        </w:rPr>
-        <w:t>startproject</w:t>
-      </w:r>
-      <w:proofErr w:type="spellEnd"/>
-      <w:r>
-        <w:rPr>
-          <w:lang w:val="en-US"/>
-        </w:rPr>
-        <w:t xml:space="preserve"> </w:t>
-      </w:r>
-      <w:proofErr w:type="gramStart"/>
-      <w:r>
-        <w:rPr>
-          <w:lang w:val="en-US"/>
-        </w:rPr>
-        <w:t>name .</w:t>
-      </w:r>
-      <w:proofErr w:type="gramEnd"/>
-    </w:p>
-    <w:p>
-      <w:proofErr w:type="spellStart"/>
-      <w:r>
-        <w:lastRenderedPageBreak/>
-        <w:t>Name</w:t>
-      </w:r>
-      <w:proofErr w:type="spellEnd"/>
-      <w:r>
-        <w:t>: nombre del Proyecto</w:t>
-      </w:r>
-    </w:p>
-    <w:p>
-      <w:proofErr w:type="gramStart"/>
-      <w:r>
-        <w:t>“</w:t>
-      </w:r>
-      <w:r>
-        <w:t>.</w:t>
-      </w:r>
-      <w:r>
-        <w:t xml:space="preserve">” </w:t>
-      </w:r>
-      <w:r>
-        <w:t xml:space="preserve"> :</w:t>
-      </w:r>
-      <w:proofErr w:type="gramEnd"/>
-      <w:r>
-        <w:t xml:space="preserve"> el </w:t>
-      </w:r>
-      <w:proofErr w:type="spellStart"/>
-      <w:r>
-        <w:t>manage</w:t>
-      </w:r>
-      <w:proofErr w:type="spellEnd"/>
-      <w:r>
-        <w:t xml:space="preserve"> se instala a nivel del proyecto</w:t>
-      </w:r>
-    </w:p>
-    <w:p>
-      <w:r>
-        <w:t>Archivos dentro del proyecto</w:t>
-      </w:r>
-    </w:p>
-    <w:p>
-      <w:pPr>
-        <w:pStyle w:val="Prrafodelista"/>
-        <w:numPr>
-          <w:ilvl w:val="0"/>
-          <w:numId w:val="1"/>
-        </w:numPr>
-      </w:pPr>
-      <w:r>
-        <w:t>__init__.py</w:t>
-      </w:r>
-      <w:r>
-        <w:t>: archivo que indica que el directorio se trate como un paquete.</w:t>
-      </w:r>
-    </w:p>
-    <w:p>
-      <w:pPr>
-        <w:pStyle w:val="Prrafodelista"/>
-        <w:numPr>
-          <w:ilvl w:val="0"/>
-          <w:numId w:val="1"/>
-        </w:numPr>
-      </w:pPr>
-      <w:r>
-        <w:t>Setting.py</w:t>
-      </w:r>
-      <w:r>
-        <w:t>: parámetros de configuración.</w:t>
-      </w:r>
-    </w:p>
-    <w:p>
-      <w:pPr>
-        <w:pStyle w:val="Prrafodelista"/>
-        <w:numPr>
-          <w:ilvl w:val="1"/>
-          <w:numId w:val="1"/>
-        </w:numPr>
-      </w:pPr>
-      <w:r>
-        <w:t>Tiene las aplicaciones que viene instaladas en Django.</w:t>
-      </w:r>
-    </w:p>
-    <w:p>
-      <w:pPr>
-        <w:pStyle w:val="Prrafodelista"/>
-        <w:numPr>
-          <w:ilvl w:val="2"/>
-          <w:numId w:val="1"/>
-        </w:numPr>
-        <w:rPr>
-          <w:lang w:val="en-US"/>
-        </w:rPr>
-      </w:pPr>
-      <w:r>
-        <w:rPr>
-          <w:lang w:val="en-US"/>
-        </w:rPr>
-        <w:t xml:space="preserve">INSTALLED_APPS = [admin, </w:t>
-      </w:r>
-      <w:proofErr w:type="spellStart"/>
-      <w:r>
-        <w:rPr>
-          <w:lang w:val="en-US"/>
-        </w:rPr>
-        <w:t>auth</w:t>
-      </w:r>
-      <w:proofErr w:type="spellEnd"/>
-      <w:r>
-        <w:rPr>
-          <w:lang w:val="en-US"/>
-        </w:rPr>
-        <w:t xml:space="preserve">, </w:t>
-      </w:r>
-      <w:proofErr w:type="spellStart"/>
-      <w:r>
-        <w:rPr>
-          <w:lang w:val="en-US"/>
-        </w:rPr>
-        <w:t>contentype</w:t>
-      </w:r>
-      <w:proofErr w:type="spellEnd"/>
-      <w:proofErr w:type="gramStart"/>
+        <w:t>INSTALLED_APPS = [admin, auth, contentype</w:t>
+      </w:r>
       <w:r>
         <w:rPr>
           <w:lang w:val="en-US"/>
@@ -650,7 +487,6 @@
         </w:rPr>
         <w:t xml:space="preserve"> ]</w:t>
       </w:r>
-      <w:proofErr w:type="gramEnd"/>
     </w:p>
     <w:p>
       <w:pPr>
@@ -664,15 +500,7 @@
         <w:t>Urls.py</w:t>
       </w:r>
       <w:r>
-        <w:t xml:space="preserve">: almacena las </w:t>
-      </w:r>
-      <w:proofErr w:type="spellStart"/>
-      <w:r>
-        <w:t>urls</w:t>
-      </w:r>
-      <w:proofErr w:type="spellEnd"/>
-      <w:r>
-        <w:t xml:space="preserve"> del proyecto</w:t>
+        <w:t>: almacena las urls del proyecto</w:t>
       </w:r>
     </w:p>
     <w:p>
@@ -692,31 +520,13 @@
     </w:p>
     <w:p>
       <w:r>
-        <w:t xml:space="preserve">Ejecutar </w:t>
-      </w:r>
-      <w:proofErr w:type="spellStart"/>
-      <w:r>
-        <w:t>migrate</w:t>
-      </w:r>
-      <w:proofErr w:type="spellEnd"/>
-    </w:p>
-    <w:p>
-      <w:r>
-        <w:t xml:space="preserve">&gt;&gt; Python manage.py </w:t>
-      </w:r>
-      <w:proofErr w:type="spellStart"/>
-      <w:r>
-        <w:t>migrate</w:t>
-      </w:r>
-      <w:proofErr w:type="spellEnd"/>
-      <w:r>
-        <w:t xml:space="preserve">: instala las aplicaciones que viene en </w:t>
-      </w:r>
-      <w:proofErr w:type="spellStart"/>
-      <w:r>
-        <w:t>django</w:t>
-      </w:r>
-      <w:proofErr w:type="spellEnd"/>
+        <w:t>Ejecutar migrate</w:t>
+      </w:r>
+    </w:p>
+    <w:p>
+      <w:r>
+        <w:t>&gt;&gt; Python manage.py migrate: instala las aplicaciones que viene en django</w:t>
+      </w:r>
     </w:p>
     <w:p>
       <w:r>
@@ -725,38 +535,23 @@
     </w:p>
     <w:p>
       <w:r>
-        <w:t xml:space="preserve">&gt;&gt; Python manage.py </w:t>
-      </w:r>
-      <w:proofErr w:type="spellStart"/>
-      <w:r>
-        <w:t>runserver</w:t>
-      </w:r>
-      <w:proofErr w:type="spellEnd"/>
-    </w:p>
-    <w:p>
-      <w:r>
-        <w:t xml:space="preserve">Te arroja la </w:t>
-      </w:r>
-      <w:proofErr w:type="spellStart"/>
-      <w:r>
-        <w:t>url</w:t>
-      </w:r>
-      <w:proofErr w:type="spellEnd"/>
-      <w:r>
-        <w:t xml:space="preserve"> en el cual </w:t>
-      </w:r>
-      <w:proofErr w:type="spellStart"/>
-      <w:r>
-        <w:t>esta</w:t>
-      </w:r>
-      <w:proofErr w:type="spellEnd"/>
-      <w:r>
-        <w:t xml:space="preserve"> corriendo el servidor</w:t>
+        <w:t>&gt;&gt; Python manage.py runserver</w:t>
+      </w:r>
+    </w:p>
+    <w:p>
+      <w:r>
+        <w:t>Te arroja la url en el cual esta corriendo el servidor</w:t>
       </w:r>
     </w:p>
     <w:p>
       <w:r>
         <w:t xml:space="preserve">127.0.0.1:8000/ -&gt; </w:t>
+      </w:r>
+    </w:p>
+    <w:p/>
+    <w:p>
+      <w:r>
+        <w:t># completar con imágenes para que sea mas entendible</w:t>
       </w:r>
       <w:bookmarkStart w:id="0" w:name="_GoBack"/>
       <w:bookmarkEnd w:id="0"/>

</xml_diff>